<commit_message>
Add screen Configure and  button Block
</commit_message>
<xml_diff>
--- a/Design/mockup/WebGUI_DatNT.docx
+++ b/Design/mockup/WebGUI_DatNT.docx
@@ -23,7 +23,7 @@
         <mc:AlternateContent>
           <mc:Choice Requires="wps">
             <w:drawing>
-              <wp:anchor distT="0" distB="0" distL="114300" distR="114300" simplePos="0" relativeHeight="251660288" behindDoc="0" locked="0" layoutInCell="1" allowOverlap="1" wp14:anchorId="58A1403D" wp14:editId="3D2A3FDF">
+              <wp:anchor distT="0" distB="0" distL="114300" distR="114300" simplePos="0" relativeHeight="251660288" behindDoc="0" locked="0" layoutInCell="1" allowOverlap="1" wp14:anchorId="26DB7051" wp14:editId="4B70A087">
                 <wp:simplePos x="0" y="0"/>
                 <wp:positionH relativeFrom="margin">
                   <wp:posOffset>-276726</wp:posOffset>
@@ -98,7 +98,7 @@
           </mc:Choice>
           <mc:Fallback>
             <w:pict>
-              <v:rect w14:anchorId="226FB9F3" id="Rectangle 11" o:spid="_x0000_s1026" style="position:absolute;margin-left:-21.8pt;margin-top:22.95pt;width:241.1pt;height:205.1pt;z-index:251660288;visibility:visible;mso-wrap-style:square;mso-width-percent:0;mso-height-percent:0;mso-wrap-distance-left:9pt;mso-wrap-distance-top:0;mso-wrap-distance-right:9pt;mso-wrap-distance-bottom:0;mso-position-horizontal:absolute;mso-position-horizontal-relative:margin;mso-position-vertical:absolute;mso-position-vertical-relative:text;mso-width-percent:0;mso-height-percent:0;mso-width-relative:margin;mso-height-relative:margin;v-text-anchor:middle" o:gfxdata="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" strokecolor="#1f4d78 [1604]" strokeweight="1pt">
+              <v:rect w14:anchorId="440835C1" id="Rectangle 11" o:spid="_x0000_s1026" style="position:absolute;margin-left:-21.8pt;margin-top:22.95pt;width:241.1pt;height:205.1pt;z-index:251660288;visibility:visible;mso-wrap-style:square;mso-width-percent:0;mso-height-percent:0;mso-wrap-distance-left:9pt;mso-wrap-distance-top:0;mso-wrap-distance-right:9pt;mso-wrap-distance-bottom:0;mso-position-horizontal:absolute;mso-position-horizontal-relative:margin;mso-position-vertical:absolute;mso-position-vertical-relative:text;mso-width-percent:0;mso-height-percent:0;mso-width-relative:margin;mso-height-relative:margin;v-text-anchor:middle" o:gfxdata="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" strokecolor="#1f4d78 [1604]" strokeweight="1pt">
                 <v:fill r:id="rId5" o:title="" recolor="t" rotate="t" type="frame"/>
                 <w10:wrap anchorx="margin"/>
               </v:rect>
@@ -107,61 +107,63 @@
         </mc:AlternateContent>
       </w:r>
       <w:r>
+        <w:t xml:space="preserve">                                                                                                                   </w:t>
+      </w:r>
+    </w:p>
+    <w:p>
+      <w:r>
         <w:rPr>
           <w:noProof/>
         </w:rPr>
         <mc:AlternateContent>
           <mc:Choice Requires="wps">
             <w:drawing>
-              <wp:anchor distT="45720" distB="45720" distL="114300" distR="114300" simplePos="0" relativeHeight="251664384" behindDoc="0" locked="0" layoutInCell="1" allowOverlap="1" wp14:anchorId="18E13471" wp14:editId="12A59225">
+              <wp:anchor distT="0" distB="0" distL="114300" distR="114300" simplePos="0" relativeHeight="251681792" behindDoc="0" locked="0" layoutInCell="1" allowOverlap="1" wp14:anchorId="3D1387C5" wp14:editId="314C59FF">
                 <wp:simplePos x="0" y="0"/>
-                <wp:positionH relativeFrom="column">
-                  <wp:posOffset>2766661</wp:posOffset>
+                <wp:positionH relativeFrom="margin">
+                  <wp:posOffset>2373086</wp:posOffset>
                 </wp:positionH>
                 <wp:positionV relativeFrom="paragraph">
-                  <wp:posOffset>2540</wp:posOffset>
+                  <wp:posOffset>179614</wp:posOffset>
                 </wp:positionV>
-                <wp:extent cx="1864360" cy="468630"/>
-                <wp:effectExtent l="0" t="0" r="0" b="0"/>
-                <wp:wrapSquare wrapText="bothSides"/>
-                <wp:docPr id="217" name="Text Box 2"/>
-                <wp:cNvGraphicFramePr>
-                  <a:graphicFrameLocks xmlns:a="http://schemas.openxmlformats.org/drawingml/2006/main"/>
-                </wp:cNvGraphicFramePr>
+                <wp:extent cx="1338943" cy="174172"/>
+                <wp:effectExtent l="0" t="0" r="71120" b="92710"/>
+                <wp:wrapNone/>
+                <wp:docPr id="5" name="Elbow Connector 5"/>
+                <wp:cNvGraphicFramePr/>
                 <a:graphic xmlns:a="http://schemas.openxmlformats.org/drawingml/2006/main">
                   <a:graphicData uri="http://schemas.microsoft.com/office/word/2010/wordprocessingShape">
                     <wps:wsp>
-                      <wps:cNvSpPr txBox="1">
-                        <a:spLocks noChangeArrowheads="1"/>
-                      </wps:cNvSpPr>
-                      <wps:spPr bwMode="auto">
+                      <wps:cNvCnPr/>
+                      <wps:spPr>
                         <a:xfrm>
                           <a:off x="0" y="0"/>
-                          <a:ext cx="1864360" cy="468630"/>
+                          <a:ext cx="1338943" cy="174172"/>
                         </a:xfrm>
-                        <a:prstGeom prst="rect">
-                          <a:avLst/>
+                        <a:prstGeom prst="bentConnector3">
+                          <a:avLst>
+                            <a:gd name="adj1" fmla="val 64726"/>
+                          </a:avLst>
                         </a:prstGeom>
-                        <a:noFill/>
-                        <a:ln w="9525">
-                          <a:noFill/>
-                          <a:miter lim="800000"/>
-                          <a:headEnd/>
-                          <a:tailEnd/>
+                        <a:ln>
+                          <a:tailEnd type="triangle"/>
                         </a:ln>
                       </wps:spPr>
-                      <wps:txbx>
-                        <w:txbxContent>
-                          <w:p>
-                            <w:r>
-                              <w:t>Click time-notification icon to move notification-time page</w:t>
-                            </w:r>
-                          </w:p>
-                        </w:txbxContent>
-                      </wps:txbx>
-                      <wps:bodyPr rot="0" vert="horz" wrap="square" lIns="91440" tIns="45720" rIns="91440" bIns="45720" anchor="t" anchorCtr="0">
-                        <a:noAutofit/>
-                      </wps:bodyPr>
+                      <wps:style>
+                        <a:lnRef idx="1">
+                          <a:schemeClr val="dk1"/>
+                        </a:lnRef>
+                        <a:fillRef idx="0">
+                          <a:schemeClr val="dk1"/>
+                        </a:fillRef>
+                        <a:effectRef idx="0">
+                          <a:schemeClr val="dk1"/>
+                        </a:effectRef>
+                        <a:fontRef idx="minor">
+                          <a:schemeClr val="tx1"/>
+                        </a:fontRef>
+                      </wps:style>
+                      <wps:bodyPr/>
                     </wps:wsp>
                   </a:graphicData>
                 </a:graphic>
@@ -176,31 +178,25 @@
           </mc:Choice>
           <mc:Fallback>
             <w:pict>
-              <v:shapetype w14:anchorId="18E13471" id="_x0000_t202" coordsize="21600,21600" o:spt="202" path="m,l,21600r21600,l21600,xe">
+              <v:shapetype w14:anchorId="58327313" id="_x0000_t34" coordsize="21600,21600" o:spt="34" o:oned="t" adj="10800" path="m,l@0,0@0,21600,21600,21600e" filled="f">
                 <v:stroke joinstyle="miter"/>
-                <v:path gradientshapeok="t" o:connecttype="rect"/>
+                <v:formulas>
+                  <v:f eqn="val #0"/>
+                </v:formulas>
+                <v:path arrowok="t" fillok="f" o:connecttype="none"/>
+                <v:handles>
+                  <v:h position="#0,center"/>
+                </v:handles>
+                <o:lock v:ext="edit" shapetype="t"/>
               </v:shapetype>
-              <v:shape id="Text Box 2" o:spid="_x0000_s1026" type="#_x0000_t202" style="position:absolute;margin-left:217.85pt;margin-top:.2pt;width:146.8pt;height:36.9pt;z-index:251664384;visibility:visible;mso-wrap-style:square;mso-width-percent:0;mso-height-percent:0;mso-wrap-distance-left:9pt;mso-wrap-distance-top:3.6pt;mso-wrap-distance-right:9pt;mso-wrap-distance-bottom:3.6pt;mso-position-horizontal:absolute;mso-position-horizontal-relative:text;mso-position-vertical:absolute;mso-position-vertical-relative:text;mso-width-percent:0;mso-height-percent:0;mso-width-relative:margin;mso-height-relative:margin;v-text-anchor:top" o:gfxdata="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" filled="f" stroked="f">
-                <v:textbox>
-                  <w:txbxContent>
-                    <w:p>
-                      <w:r>
-                        <w:t>Click time-notification icon to move notification-time page</w:t>
-                      </w:r>
-                    </w:p>
-                  </w:txbxContent>
-                </v:textbox>
-                <w10:wrap type="square"/>
+              <v:shape id="Elbow Connector 5" o:spid="_x0000_s1026" type="#_x0000_t34" style="position:absolute;margin-left:186.85pt;margin-top:14.15pt;width:105.45pt;height:13.7pt;z-index:251681792;visibility:visible;mso-wrap-style:square;mso-width-percent:0;mso-height-percent:0;mso-wrap-distance-left:9pt;mso-wrap-distance-top:0;mso-wrap-distance-right:9pt;mso-wrap-distance-bottom:0;mso-position-horizontal:absolute;mso-position-horizontal-relative:margin;mso-position-vertical:absolute;mso-position-vertical-relative:text;mso-width-percent:0;mso-height-percent:0;mso-width-relative:margin;mso-height-relative:margin" o:gfxdata="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" adj="13981" strokecolor="black [3200]" strokeweight=".5pt">
+                <v:stroke endarrow="block"/>
+                <w10:wrap anchorx="margin"/>
               </v:shape>
             </w:pict>
           </mc:Fallback>
         </mc:AlternateContent>
       </w:r>
-      <w:r>
-        <w:t xml:space="preserve">                                                                                                                   </w:t>
-      </w:r>
-    </w:p>
-    <w:p>
       <w:r>
         <w:rPr>
           <w:noProof/>
@@ -208,7 +204,7 @@
         <mc:AlternateContent>
           <mc:Choice Requires="wps">
             <w:drawing>
-              <wp:anchor distT="0" distB="0" distL="114300" distR="114300" simplePos="0" relativeHeight="251661312" behindDoc="0" locked="0" layoutInCell="1" allowOverlap="1" wp14:anchorId="74E446AB" wp14:editId="7477F4EB">
+              <wp:anchor distT="0" distB="0" distL="114300" distR="114300" simplePos="0" relativeHeight="251661312" behindDoc="0" locked="0" layoutInCell="1" allowOverlap="1" wp14:anchorId="592565C6" wp14:editId="0ABE4A7A">
                 <wp:simplePos x="0" y="0"/>
                 <wp:positionH relativeFrom="column">
                   <wp:posOffset>3627521</wp:posOffset>
@@ -283,13 +279,21 @@
           </mc:Choice>
           <mc:Fallback>
             <w:pict>
-              <v:rect w14:anchorId="1DA801C7" id="Rectangle 12" o:spid="_x0000_s1026" style="position:absolute;margin-left:285.65pt;margin-top:.45pt;width:246.8pt;height:204.65pt;z-index:251661312;visibility:visible;mso-wrap-style:square;mso-width-percent:0;mso-height-percent:0;mso-wrap-distance-left:9pt;mso-wrap-distance-top:0;mso-wrap-distance-right:9pt;mso-wrap-distance-bottom:0;mso-position-horizontal:absolute;mso-position-horizontal-relative:text;mso-position-vertical:absolute;mso-position-vertical-relative:text;mso-width-percent:0;mso-height-percent:0;mso-width-relative:margin;mso-height-relative:margin;v-text-anchor:middle" o:gfxdata="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" strokecolor="#1f4d78 [1604]" strokeweight="1pt">
+              <v:rect w14:anchorId="358D9F96" id="Rectangle 12" o:spid="_x0000_s1026" style="position:absolute;margin-left:285.65pt;margin-top:.45pt;width:246.8pt;height:204.65pt;z-index:251661312;visibility:visible;mso-wrap-style:square;mso-width-percent:0;mso-height-percent:0;mso-wrap-distance-left:9pt;mso-wrap-distance-top:0;mso-wrap-distance-right:9pt;mso-wrap-distance-bottom:0;mso-position-horizontal:absolute;mso-position-horizontal-relative:text;mso-position-vertical:absolute;mso-position-vertical-relative:text;mso-width-percent:0;mso-height-percent:0;mso-width-relative:margin;mso-height-relative:margin;v-text-anchor:middle" o:gfxdata="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" strokecolor="#1f4d78 [1604]" strokeweight="1pt">
                 <v:fill r:id="rId7" o:title="" recolor="t" rotate="t" type="frame"/>
               </v:rect>
             </w:pict>
           </mc:Fallback>
         </mc:AlternateContent>
       </w:r>
+    </w:p>
+    <w:p>
+      <w:pPr>
+        <w:ind w:left="5040" w:firstLine="720"/>
+        <w:rPr>
+          <w:noProof/>
+        </w:rPr>
+      </w:pPr>
       <w:r>
         <w:rPr>
           <w:noProof/>
@@ -297,30 +301,130 @@
         <mc:AlternateContent>
           <mc:Choice Requires="wps">
             <w:drawing>
-              <wp:anchor distT="0" distB="0" distL="114300" distR="114300" simplePos="0" relativeHeight="251663360" behindDoc="0" locked="0" layoutInCell="1" allowOverlap="1" wp14:anchorId="38FBE3AB" wp14:editId="3259DA2F">
+              <wp:anchor distT="45720" distB="45720" distL="114300" distR="114300" simplePos="0" relativeHeight="251664384" behindDoc="0" locked="0" layoutInCell="1" allowOverlap="1" wp14:anchorId="7E18B32F" wp14:editId="149F1161">
                 <wp:simplePos x="0" y="0"/>
                 <wp:positionH relativeFrom="column">
-                  <wp:posOffset>2514600</wp:posOffset>
+                  <wp:posOffset>2792095</wp:posOffset>
                 </wp:positionH>
                 <wp:positionV relativeFrom="paragraph">
-                  <wp:posOffset>189463</wp:posOffset>
+                  <wp:posOffset>2540</wp:posOffset>
                 </wp:positionV>
-                <wp:extent cx="1100889" cy="45719"/>
-                <wp:effectExtent l="0" t="38100" r="99695" b="88265"/>
+                <wp:extent cx="881380" cy="1752600"/>
+                <wp:effectExtent l="0" t="0" r="0" b="0"/>
+                <wp:wrapSquare wrapText="bothSides"/>
+                <wp:docPr id="217" name="Text Box 2"/>
+                <wp:cNvGraphicFramePr>
+                  <a:graphicFrameLocks xmlns:a="http://schemas.openxmlformats.org/drawingml/2006/main"/>
+                </wp:cNvGraphicFramePr>
+                <a:graphic xmlns:a="http://schemas.openxmlformats.org/drawingml/2006/main">
+                  <a:graphicData uri="http://schemas.microsoft.com/office/word/2010/wordprocessingShape">
+                    <wps:wsp>
+                      <wps:cNvSpPr txBox="1">
+                        <a:spLocks noChangeArrowheads="1"/>
+                      </wps:cNvSpPr>
+                      <wps:spPr bwMode="auto">
+                        <a:xfrm>
+                          <a:off x="0" y="0"/>
+                          <a:ext cx="881380" cy="1752600"/>
+                        </a:xfrm>
+                        <a:prstGeom prst="rect">
+                          <a:avLst/>
+                        </a:prstGeom>
+                        <a:noFill/>
+                        <a:ln w="9525">
+                          <a:noFill/>
+                          <a:miter lim="800000"/>
+                          <a:headEnd/>
+                          <a:tailEnd/>
+                        </a:ln>
+                      </wps:spPr>
+                      <wps:txbx>
+                        <w:txbxContent>
+                          <w:p>
+                            <w:r>
+                              <w:t>Click time-notification icon to move notification-time page</w:t>
+                            </w:r>
+                          </w:p>
+                        </w:txbxContent>
+                      </wps:txbx>
+                      <wps:bodyPr rot="0" vert="horz" wrap="square" lIns="91440" tIns="45720" rIns="91440" bIns="45720" anchor="t" anchorCtr="0">
+                        <a:noAutofit/>
+                      </wps:bodyPr>
+                    </wps:wsp>
+                  </a:graphicData>
+                </a:graphic>
+                <wp14:sizeRelH relativeFrom="margin">
+                  <wp14:pctWidth>0</wp14:pctWidth>
+                </wp14:sizeRelH>
+                <wp14:sizeRelV relativeFrom="margin">
+                  <wp14:pctHeight>0</wp14:pctHeight>
+                </wp14:sizeRelV>
+              </wp:anchor>
+            </w:drawing>
+          </mc:Choice>
+          <mc:Fallback>
+            <w:pict>
+              <v:shapetype w14:anchorId="7E18B32F" id="_x0000_t202" coordsize="21600,21600" o:spt="202" path="m,l,21600r21600,l21600,xe">
+                <v:stroke joinstyle="miter"/>
+                <v:path gradientshapeok="t" o:connecttype="rect"/>
+              </v:shapetype>
+              <v:shape id="Text Box 2" o:spid="_x0000_s1026" type="#_x0000_t202" style="position:absolute;left:0;text-align:left;margin-left:219.85pt;margin-top:.2pt;width:69.4pt;height:138pt;z-index:251664384;visibility:visible;mso-wrap-style:square;mso-width-percent:0;mso-height-percent:0;mso-wrap-distance-left:9pt;mso-wrap-distance-top:3.6pt;mso-wrap-distance-right:9pt;mso-wrap-distance-bottom:3.6pt;mso-position-horizontal:absolute;mso-position-horizontal-relative:text;mso-position-vertical:absolute;mso-position-vertical-relative:text;mso-width-percent:0;mso-height-percent:0;mso-width-relative:margin;mso-height-relative:margin;v-text-anchor:top" o:gfxdata="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" filled="f" stroked="f">
+                <v:textbox>
+                  <w:txbxContent>
+                    <w:p>
+                      <w:r>
+                        <w:t>Click time-notification icon to move notification-time page</w:t>
+                      </w:r>
+                    </w:p>
+                  </w:txbxContent>
+                </v:textbox>
+                <w10:wrap type="square"/>
+              </v:shape>
+            </w:pict>
+          </mc:Fallback>
+        </mc:AlternateContent>
+      </w:r>
+    </w:p>
+    <w:p>
+      <w:pPr>
+        <w:ind w:left="5040" w:firstLine="720"/>
+        <w:rPr>
+          <w:noProof/>
+        </w:rPr>
+      </w:pPr>
+      <w:r>
+        <w:rPr>
+          <w:noProof/>
+        </w:rPr>
+        <mc:AlternateContent>
+          <mc:Choice Requires="wps">
+            <w:drawing>
+              <wp:anchor distT="0" distB="0" distL="114300" distR="114300" simplePos="0" relativeHeight="251683840" behindDoc="0" locked="0" layoutInCell="1" allowOverlap="1" wp14:anchorId="10605ACA" wp14:editId="5B87C322">
+                <wp:simplePos x="0" y="0"/>
+                <wp:positionH relativeFrom="margin">
+                  <wp:posOffset>881743</wp:posOffset>
+                </wp:positionH>
+                <wp:positionV relativeFrom="paragraph">
+                  <wp:posOffset>207464</wp:posOffset>
+                </wp:positionV>
+                <wp:extent cx="239486" cy="2982686"/>
+                <wp:effectExtent l="76200" t="0" r="27305" b="65405"/>
                 <wp:wrapNone/>
-                <wp:docPr id="6" name="Straight Arrow Connector 6"/>
+                <wp:docPr id="7" name="Elbow Connector 7"/>
                 <wp:cNvGraphicFramePr/>
                 <a:graphic xmlns:a="http://schemas.openxmlformats.org/drawingml/2006/main">
                   <a:graphicData uri="http://schemas.microsoft.com/office/word/2010/wordprocessingShape">
                     <wps:wsp>
                       <wps:cNvCnPr/>
                       <wps:spPr>
-                        <a:xfrm>
+                        <a:xfrm flipH="1">
                           <a:off x="0" y="0"/>
-                          <a:ext cx="1100889" cy="45719"/>
+                          <a:ext cx="239486" cy="2982686"/>
                         </a:xfrm>
-                        <a:prstGeom prst="straightConnector1">
-                          <a:avLst/>
+                        <a:prstGeom prst="bentConnector3">
+                          <a:avLst>
+                            <a:gd name="adj1" fmla="val 110121"/>
+                          </a:avLst>
                         </a:prstGeom>
                         <a:ln>
                           <a:tailEnd type="triangle"/>
@@ -355,17 +459,22 @@
           </mc:Choice>
           <mc:Fallback>
             <w:pict>
-              <v:shapetype w14:anchorId="080B8484" id="_x0000_t32" coordsize="21600,21600" o:spt="32" o:oned="t" path="m,l21600,21600e" filled="f">
-                <v:path arrowok="t" fillok="f" o:connecttype="none"/>
-                <o:lock v:ext="edit" shapetype="t"/>
-              </v:shapetype>
-              <v:shape id="Straight Arrow Connector 6" o:spid="_x0000_s1026" type="#_x0000_t32" style="position:absolute;margin-left:198pt;margin-top:14.9pt;width:86.7pt;height:3.6pt;z-index:251663360;visibility:visible;mso-wrap-style:square;mso-width-percent:0;mso-height-percent:0;mso-wrap-distance-left:9pt;mso-wrap-distance-top:0;mso-wrap-distance-right:9pt;mso-wrap-distance-bottom:0;mso-position-horizontal:absolute;mso-position-horizontal-relative:text;mso-position-vertical:absolute;mso-position-vertical-relative:text;mso-width-percent:0;mso-height-percent:0;mso-width-relative:margin;mso-height-relative:margin" o:gfxdata="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" strokecolor="black [3200]" strokeweight=".5pt">
-                <v:stroke endarrow="block" joinstyle="miter"/>
+              <v:shape w14:anchorId="5811AB0B" id="Elbow Connector 7" o:spid="_x0000_s1026" type="#_x0000_t34" style="position:absolute;margin-left:69.45pt;margin-top:16.35pt;width:18.85pt;height:234.85pt;flip:x;z-index:251683840;visibility:visible;mso-wrap-style:square;mso-width-percent:0;mso-height-percent:0;mso-wrap-distance-left:9pt;mso-wrap-distance-top:0;mso-wrap-distance-right:9pt;mso-wrap-distance-bottom:0;mso-position-horizontal:absolute;mso-position-horizontal-relative:margin;mso-position-vertical:absolute;mso-position-vertical-relative:text;mso-width-percent:0;mso-height-percent:0;mso-width-relative:margin;mso-height-relative:margin" o:gfxdata="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" adj="23786" strokecolor="black [3200]" strokeweight=".5pt">
+                <v:stroke endarrow="block"/>
+                <w10:wrap anchorx="margin"/>
               </v:shape>
             </w:pict>
           </mc:Fallback>
         </mc:AlternateContent>
       </w:r>
+    </w:p>
+    <w:p>
+      <w:pPr>
+        <w:ind w:left="5040" w:firstLine="720"/>
+        <w:rPr>
+          <w:noProof/>
+        </w:rPr>
+      </w:pPr>
     </w:p>
     <w:p>
       <w:pPr>
@@ -397,18 +506,18 @@
         <mc:AlternateContent>
           <mc:Choice Requires="wps">
             <w:drawing>
-              <wp:anchor distT="0" distB="0" distL="114300" distR="114300" simplePos="0" relativeHeight="251667456" behindDoc="0" locked="0" layoutInCell="1" allowOverlap="1" wp14:anchorId="3C14065B" wp14:editId="67449D42">
+              <wp:anchor distT="0" distB="0" distL="114300" distR="114300" simplePos="0" relativeHeight="251685888" behindDoc="0" locked="0" layoutInCell="1" allowOverlap="1" wp14:anchorId="1D261FF7" wp14:editId="5AA51B40">
                 <wp:simplePos x="0" y="0"/>
-                <wp:positionH relativeFrom="column">
-                  <wp:posOffset>782052</wp:posOffset>
+                <wp:positionH relativeFrom="margin">
+                  <wp:posOffset>5604147</wp:posOffset>
                 </wp:positionH>
                 <wp:positionV relativeFrom="paragraph">
-                  <wp:posOffset>3643</wp:posOffset>
+                  <wp:posOffset>11520</wp:posOffset>
                 </wp:positionV>
-                <wp:extent cx="445168" cy="2333993"/>
-                <wp:effectExtent l="57150" t="0" r="31115" b="47625"/>
+                <wp:extent cx="45719" cy="2100943"/>
+                <wp:effectExtent l="76200" t="0" r="50165" b="52070"/>
                 <wp:wrapNone/>
-                <wp:docPr id="16" name="Straight Arrow Connector 16"/>
+                <wp:docPr id="8" name="Elbow Connector 8"/>
                 <wp:cNvGraphicFramePr/>
                 <a:graphic xmlns:a="http://schemas.openxmlformats.org/drawingml/2006/main">
                   <a:graphicData uri="http://schemas.microsoft.com/office/word/2010/wordprocessingShape">
@@ -417,10 +526,12 @@
                       <wps:spPr>
                         <a:xfrm flipH="1">
                           <a:off x="0" y="0"/>
-                          <a:ext cx="445168" cy="2333993"/>
+                          <a:ext cx="45719" cy="2100943"/>
                         </a:xfrm>
-                        <a:prstGeom prst="straightConnector1">
-                          <a:avLst/>
+                        <a:prstGeom prst="bentConnector3">
+                          <a:avLst>
+                            <a:gd name="adj1" fmla="val 111448"/>
+                          </a:avLst>
                         </a:prstGeom>
                         <a:ln>
                           <a:tailEnd type="triangle"/>
@@ -455,8 +566,9 @@
           </mc:Choice>
           <mc:Fallback>
             <w:pict>
-              <v:shape w14:anchorId="502E3EEF" id="Straight Arrow Connector 16" o:spid="_x0000_s1026" type="#_x0000_t32" style="position:absolute;margin-left:61.6pt;margin-top:.3pt;width:35.05pt;height:183.8pt;flip:x;z-index:251667456;visibility:visible;mso-wrap-style:square;mso-width-percent:0;mso-height-percent:0;mso-wrap-distance-left:9pt;mso-wrap-distance-top:0;mso-wrap-distance-right:9pt;mso-wrap-distance-bottom:0;mso-position-horizontal:absolute;mso-position-horizontal-relative:text;mso-position-vertical:absolute;mso-position-vertical-relative:text;mso-width-percent:0;mso-height-percent:0;mso-width-relative:margin;mso-height-relative:margin" o:gfxdata="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" strokecolor="black [3200]" strokeweight=".5pt">
-                <v:stroke endarrow="block" joinstyle="miter"/>
+              <v:shape w14:anchorId="4F63BA93" id="Elbow Connector 8" o:spid="_x0000_s1026" type="#_x0000_t34" style="position:absolute;margin-left:441.25pt;margin-top:.9pt;width:3.6pt;height:165.45pt;flip:x;z-index:251685888;visibility:visible;mso-wrap-style:square;mso-width-percent:0;mso-height-percent:0;mso-wrap-distance-left:9pt;mso-wrap-distance-top:0;mso-wrap-distance-right:9pt;mso-wrap-distance-bottom:0;mso-position-horizontal:absolute;mso-position-horizontal-relative:margin;mso-position-vertical:absolute;mso-position-vertical-relative:text;mso-width-percent:0;mso-height-percent:0;mso-width-relative:margin;mso-height-relative:margin" o:gfxdata="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" adj="24073" strokecolor="black [3200]" strokeweight=".5pt">
+                <v:stroke endarrow="block"/>
+                <w10:wrap anchorx="margin"/>
               </v:shape>
             </w:pict>
           </mc:Fallback>
@@ -466,25 +578,16 @@
     <w:p>
       <w:pPr>
         <w:ind w:left="5040" w:firstLine="720"/>
-        <w:rPr>
-          <w:noProof/>
-        </w:rPr>
-      </w:pPr>
-    </w:p>
-    <w:p>
-      <w:pPr>
-        <w:ind w:left="5040" w:firstLine="720"/>
-        <w:rPr>
-          <w:noProof/>
-        </w:rPr>
-      </w:pPr>
-    </w:p>
-    <w:p>
-      <w:pPr>
-        <w:ind w:left="5040" w:firstLine="720"/>
-        <w:rPr>
-          <w:noProof/>
-        </w:rPr>
+      </w:pPr>
+    </w:p>
+    <w:p>
+      <w:pPr>
+        <w:ind w:left="5040" w:firstLine="720"/>
+      </w:pPr>
+    </w:p>
+    <w:p>
+      <w:pPr>
+        <w:ind w:left="5040" w:firstLine="720"/>
       </w:pPr>
       <w:r>
         <w:rPr>
@@ -493,100 +596,13 @@
         <mc:AlternateContent>
           <mc:Choice Requires="wps">
             <w:drawing>
-              <wp:anchor distT="0" distB="0" distL="114300" distR="114300" simplePos="0" relativeHeight="251665408" behindDoc="0" locked="0" layoutInCell="1" allowOverlap="1" wp14:anchorId="4E51E2C3" wp14:editId="3675415C">
+              <wp:anchor distT="45720" distB="45720" distL="114300" distR="114300" simplePos="0" relativeHeight="251666432" behindDoc="0" locked="0" layoutInCell="1" allowOverlap="1" wp14:anchorId="1C106EEC" wp14:editId="3D7C0D81">
                 <wp:simplePos x="0" y="0"/>
-                <wp:positionH relativeFrom="column">
-                  <wp:posOffset>5053262</wp:posOffset>
+                <wp:positionH relativeFrom="margin">
+                  <wp:posOffset>3959497</wp:posOffset>
                 </wp:positionH>
                 <wp:positionV relativeFrom="paragraph">
-                  <wp:posOffset>102903</wp:posOffset>
-                </wp:positionV>
-                <wp:extent cx="45719" cy="1323374"/>
-                <wp:effectExtent l="76200" t="0" r="50165" b="48260"/>
-                <wp:wrapNone/>
-                <wp:docPr id="14" name="Straight Arrow Connector 14"/>
-                <wp:cNvGraphicFramePr/>
-                <a:graphic xmlns:a="http://schemas.openxmlformats.org/drawingml/2006/main">
-                  <a:graphicData uri="http://schemas.microsoft.com/office/word/2010/wordprocessingShape">
-                    <wps:wsp>
-                      <wps:cNvCnPr/>
-                      <wps:spPr>
-                        <a:xfrm flipH="1">
-                          <a:off x="0" y="0"/>
-                          <a:ext cx="45719" cy="1323374"/>
-                        </a:xfrm>
-                        <a:prstGeom prst="straightConnector1">
-                          <a:avLst/>
-                        </a:prstGeom>
-                        <a:ln>
-                          <a:tailEnd type="triangle"/>
-                        </a:ln>
-                      </wps:spPr>
-                      <wps:style>
-                        <a:lnRef idx="1">
-                          <a:schemeClr val="dk1"/>
-                        </a:lnRef>
-                        <a:fillRef idx="0">
-                          <a:schemeClr val="dk1"/>
-                        </a:fillRef>
-                        <a:effectRef idx="0">
-                          <a:schemeClr val="dk1"/>
-                        </a:effectRef>
-                        <a:fontRef idx="minor">
-                          <a:schemeClr val="tx1"/>
-                        </a:fontRef>
-                      </wps:style>
-                      <wps:bodyPr/>
-                    </wps:wsp>
-                  </a:graphicData>
-                </a:graphic>
-                <wp14:sizeRelH relativeFrom="margin">
-                  <wp14:pctWidth>0</wp14:pctWidth>
-                </wp14:sizeRelH>
-                <wp14:sizeRelV relativeFrom="margin">
-                  <wp14:pctHeight>0</wp14:pctHeight>
-                </wp14:sizeRelV>
-              </wp:anchor>
-            </w:drawing>
-          </mc:Choice>
-          <mc:Fallback>
-            <w:pict>
-              <v:shape w14:anchorId="29F68A80" id="Straight Arrow Connector 14" o:spid="_x0000_s1026" type="#_x0000_t32" style="position:absolute;margin-left:397.9pt;margin-top:8.1pt;width:3.6pt;height:104.2pt;flip:x;z-index:251665408;visibility:visible;mso-wrap-style:square;mso-width-percent:0;mso-height-percent:0;mso-wrap-distance-left:9pt;mso-wrap-distance-top:0;mso-wrap-distance-right:9pt;mso-wrap-distance-bottom:0;mso-position-horizontal:absolute;mso-position-horizontal-relative:text;mso-position-vertical:absolute;mso-position-vertical-relative:text;mso-width-percent:0;mso-height-percent:0;mso-width-relative:margin;mso-height-relative:margin" o:gfxdata="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" strokecolor="black [3200]" strokeweight=".5pt">
-                <v:stroke endarrow="block" joinstyle="miter"/>
-              </v:shape>
-            </w:pict>
-          </mc:Fallback>
-        </mc:AlternateContent>
-      </w:r>
-    </w:p>
-    <w:p>
-      <w:pPr>
-        <w:ind w:left="5040" w:firstLine="720"/>
-      </w:pPr>
-    </w:p>
-    <w:p>
-      <w:pPr>
-        <w:ind w:left="5040" w:firstLine="720"/>
-      </w:pPr>
-    </w:p>
-    <w:p>
-      <w:pPr>
-        <w:ind w:left="5040" w:firstLine="720"/>
-      </w:pPr>
-      <w:r>
-        <w:rPr>
-          <w:noProof/>
-        </w:rPr>
-        <mc:AlternateContent>
-          <mc:Choice Requires="wps">
-            <w:drawing>
-              <wp:anchor distT="45720" distB="45720" distL="114300" distR="114300" simplePos="0" relativeHeight="251666432" behindDoc="0" locked="0" layoutInCell="1" allowOverlap="1" wp14:anchorId="4B593D30" wp14:editId="398D4151">
-                <wp:simplePos x="0" y="0"/>
-                <wp:positionH relativeFrom="margin">
-                  <wp:align>right</wp:align>
-                </wp:positionH>
-                <wp:positionV relativeFrom="paragraph">
-                  <wp:posOffset>59957</wp:posOffset>
+                  <wp:posOffset>255633</wp:posOffset>
                 </wp:positionV>
                 <wp:extent cx="1864360" cy="468630"/>
                 <wp:effectExtent l="0" t="0" r="0" b="0"/>
@@ -643,7 +659,7 @@
           </mc:Choice>
           <mc:Fallback>
             <w:pict>
-              <v:shape w14:anchorId="4B593D30" id="_x0000_s1027" type="#_x0000_t202" style="position:absolute;left:0;text-align:left;margin-left:95.6pt;margin-top:4.7pt;width:146.8pt;height:36.9pt;z-index:251666432;visibility:visible;mso-wrap-style:square;mso-width-percent:0;mso-height-percent:0;mso-wrap-distance-left:9pt;mso-wrap-distance-top:3.6pt;mso-wrap-distance-right:9pt;mso-wrap-distance-bottom:3.6pt;mso-position-horizontal:right;mso-position-horizontal-relative:margin;mso-position-vertical:absolute;mso-position-vertical-relative:text;mso-width-percent:0;mso-height-percent:0;mso-width-relative:margin;mso-height-relative:margin;v-text-anchor:top" o:gfxdata="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" filled="f" stroked="f">
+              <v:shape w14:anchorId="1C106EEC" id="_x0000_s1027" type="#_x0000_t202" style="position:absolute;left:0;text-align:left;margin-left:311.75pt;margin-top:20.15pt;width:146.8pt;height:36.9pt;z-index:251666432;visibility:visible;mso-wrap-style:square;mso-width-percent:0;mso-height-percent:0;mso-wrap-distance-left:9pt;mso-wrap-distance-top:3.6pt;mso-wrap-distance-right:9pt;mso-wrap-distance-bottom:3.6pt;mso-position-horizontal:absolute;mso-position-horizontal-relative:margin;mso-position-vertical:absolute;mso-position-vertical-relative:text;mso-width-percent:0;mso-height-percent:0;mso-width-relative:margin;mso-height-relative:margin;v-text-anchor:top" o:gfxdata="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" filled="f" stroked="f">
                 <v:textbox>
                   <w:txbxContent>
                     <w:p>
@@ -664,6 +680,16 @@
       <w:pPr>
         <w:ind w:left="5040" w:firstLine="720"/>
       </w:pPr>
+    </w:p>
+    <w:p>
+      <w:pPr>
+        <w:ind w:left="5040" w:firstLine="720"/>
+      </w:pPr>
+    </w:p>
+    <w:p>
+      <w:pPr>
+        <w:ind w:left="5040" w:firstLine="720"/>
+      </w:pPr>
       <w:r>
         <w:rPr>
           <w:noProof/>
@@ -671,13 +697,13 @@
         <mc:AlternateContent>
           <mc:Choice Requires="wps">
             <w:drawing>
-              <wp:anchor distT="0" distB="0" distL="114300" distR="114300" simplePos="0" relativeHeight="251659264" behindDoc="0" locked="0" layoutInCell="1" allowOverlap="1" wp14:anchorId="7B0F82F5" wp14:editId="1D1FFC99">
+              <wp:anchor distT="0" distB="0" distL="114300" distR="114300" simplePos="0" relativeHeight="251659264" behindDoc="0" locked="0" layoutInCell="1" allowOverlap="1" wp14:anchorId="405D2399" wp14:editId="502B7940">
                 <wp:simplePos x="0" y="0"/>
                 <wp:positionH relativeFrom="margin">
-                  <wp:posOffset>-264695</wp:posOffset>
+                  <wp:posOffset>-242388</wp:posOffset>
                 </wp:positionH>
                 <wp:positionV relativeFrom="paragraph">
-                  <wp:posOffset>290028</wp:posOffset>
+                  <wp:posOffset>241209</wp:posOffset>
                 </wp:positionV>
                 <wp:extent cx="3104148" cy="2658979"/>
                 <wp:effectExtent l="0" t="0" r="20320" b="27305"/>
@@ -746,7 +772,7 @@
           </mc:Choice>
           <mc:Fallback>
             <w:pict>
-              <v:rect w14:anchorId="7DF73539" id="Rectangle 2" o:spid="_x0000_s1026" style="position:absolute;margin-left:-20.85pt;margin-top:22.85pt;width:244.4pt;height:209.35pt;z-index:251659264;visibility:visible;mso-wrap-style:square;mso-width-percent:0;mso-height-percent:0;mso-wrap-distance-left:9pt;mso-wrap-distance-top:0;mso-wrap-distance-right:9pt;mso-wrap-distance-bottom:0;mso-position-horizontal:absolute;mso-position-horizontal-relative:margin;mso-position-vertical:absolute;mso-position-vertical-relative:text;mso-width-percent:0;mso-height-percent:0;mso-width-relative:margin;mso-height-relative:margin;v-text-anchor:middle" o:gfxdata="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" strokecolor="#1f4d78 [1604]" strokeweight="1pt">
+              <v:rect w14:anchorId="61B616D7" id="Rectangle 2" o:spid="_x0000_s1026" style="position:absolute;margin-left:-19.1pt;margin-top:19pt;width:244.4pt;height:209.35pt;z-index:251659264;visibility:visible;mso-wrap-style:square;mso-width-percent:0;mso-height-percent:0;mso-wrap-distance-left:9pt;mso-wrap-distance-top:0;mso-wrap-distance-right:9pt;mso-wrap-distance-bottom:0;mso-position-horizontal:absolute;mso-position-horizontal-relative:margin;mso-position-vertical:absolute;mso-position-vertical-relative:text;mso-width-percent:0;mso-height-percent:0;mso-width-relative:margin;mso-height-relative:margin;v-text-anchor:middle" o:gfxdata="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" strokecolor="#1f4d78 [1604]" strokeweight="1pt">
                 <v:fill r:id="rId9" o:title="" recolor="t" rotate="t" type="frame"/>
                 <w10:wrap anchorx="margin"/>
               </v:rect>
@@ -766,13 +792,13 @@
         <mc:AlternateContent>
           <mc:Choice Requires="wps">
             <w:drawing>
-              <wp:anchor distT="0" distB="0" distL="114300" distR="114300" simplePos="0" relativeHeight="251662336" behindDoc="0" locked="0" layoutInCell="1" allowOverlap="1" wp14:anchorId="6F2A3C57" wp14:editId="4259CFBD">
+              <wp:anchor distT="0" distB="0" distL="114300" distR="114300" simplePos="0" relativeHeight="251662336" behindDoc="0" locked="0" layoutInCell="1" allowOverlap="1" wp14:anchorId="604378D8" wp14:editId="177FED28">
                 <wp:simplePos x="0" y="0"/>
-                <wp:positionH relativeFrom="column">
-                  <wp:posOffset>3627521</wp:posOffset>
+                <wp:positionH relativeFrom="margin">
+                  <wp:align>right</wp:align>
                 </wp:positionH>
                 <wp:positionV relativeFrom="paragraph">
-                  <wp:posOffset>4277</wp:posOffset>
+                  <wp:posOffset>20774</wp:posOffset>
                 </wp:positionV>
                 <wp:extent cx="3164305" cy="2640931"/>
                 <wp:effectExtent l="0" t="0" r="17145" b="26670"/>
@@ -995,7 +1021,7 @@
           </mc:Choice>
           <mc:Fallback>
             <w:pict>
-              <v:rect w14:anchorId="6F2A3C57" id="Rectangle 13" o:spid="_x0000_s1028" style="position:absolute;left:0;text-align:left;margin-left:285.65pt;margin-top:.35pt;width:249.15pt;height:207.95pt;z-index:251662336;visibility:visible;mso-wrap-style:square;mso-width-percent:0;mso-height-percent:0;mso-wrap-distance-left:9pt;mso-wrap-distance-top:0;mso-wrap-distance-right:9pt;mso-wrap-distance-bottom:0;mso-position-horizontal:absolute;mso-position-horizontal-relative:text;mso-position-vertical:absolute;mso-position-vertical-relative:text;mso-width-percent:0;mso-height-percent:0;mso-width-relative:margin;mso-height-relative:margin;v-text-anchor:middle" o:gfxdata="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" strokecolor="#1f4d78 [1604]" strokeweight="1pt">
+              <v:rect w14:anchorId="604378D8" id="Rectangle 13" o:spid="_x0000_s1028" style="position:absolute;left:0;text-align:left;margin-left:197.95pt;margin-top:1.65pt;width:249.15pt;height:207.95pt;z-index:251662336;visibility:visible;mso-wrap-style:square;mso-width-percent:0;mso-height-percent:0;mso-wrap-distance-left:9pt;mso-wrap-distance-top:0;mso-wrap-distance-right:9pt;mso-wrap-distance-bottom:0;mso-position-horizontal:right;mso-position-horizontal-relative:margin;mso-position-vertical:absolute;mso-position-vertical-relative:text;mso-width-percent:0;mso-height-percent:0;mso-width-relative:margin;mso-height-relative:margin;v-text-anchor:middle" o:gfxdata="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" strokecolor="#1f4d78 [1604]" strokeweight="1pt">
                 <v:fill r:id="rId11" o:title="" recolor="t" rotate="t" type="frame"/>
                 <v:textbox>
                   <w:txbxContent>
@@ -1151,6 +1177,7 @@
                     </w:p>
                   </w:txbxContent>
                 </v:textbox>
+                <w10:wrap anchorx="margin"/>
               </v:rect>
             </w:pict>
           </mc:Fallback>
@@ -1241,18 +1268,6 @@
       <w:pPr>
         <w:ind w:left="5040" w:firstLine="720"/>
       </w:pPr>
-    </w:p>
-    <w:p>
-      <w:pPr>
-        <w:ind w:left="5040" w:firstLine="720"/>
-      </w:pPr>
-    </w:p>
-    <w:p>
-      <w:pPr>
-        <w:ind w:left="5040" w:firstLine="720"/>
-      </w:pPr>
-      <w:bookmarkStart w:id="0" w:name="_GoBack"/>
-      <w:bookmarkEnd w:id="0"/>
       <w:r>
         <w:rPr>
           <w:noProof/>
@@ -1261,30 +1276,32 @@
         <mc:AlternateContent>
           <mc:Choice Requires="wps">
             <w:drawing>
-              <wp:anchor distT="0" distB="0" distL="114300" distR="114300" simplePos="0" relativeHeight="251673600" behindDoc="0" locked="0" layoutInCell="1" allowOverlap="1" wp14:anchorId="0A836280" wp14:editId="6D667DFF">
+              <wp:anchor distT="0" distB="0" distL="114300" distR="114300" simplePos="0" relativeHeight="251687936" behindDoc="0" locked="0" layoutInCell="1" allowOverlap="1" wp14:anchorId="2A535502" wp14:editId="59F0FFFF">
                 <wp:simplePos x="0" y="0"/>
-                <wp:positionH relativeFrom="column">
-                  <wp:posOffset>2923674</wp:posOffset>
+                <wp:positionH relativeFrom="page">
+                  <wp:posOffset>7218771</wp:posOffset>
                 </wp:positionH>
                 <wp:positionV relativeFrom="paragraph">
-                  <wp:posOffset>144379</wp:posOffset>
+                  <wp:posOffset>174171</wp:posOffset>
                 </wp:positionV>
-                <wp:extent cx="1046747" cy="45719"/>
-                <wp:effectExtent l="0" t="38100" r="96520" b="88265"/>
+                <wp:extent cx="172629" cy="4343219"/>
+                <wp:effectExtent l="38100" t="0" r="285115" b="95885"/>
                 <wp:wrapNone/>
-                <wp:docPr id="22" name="Straight Arrow Connector 22"/>
+                <wp:docPr id="9" name="Elbow Connector 9"/>
                 <wp:cNvGraphicFramePr/>
                 <a:graphic xmlns:a="http://schemas.openxmlformats.org/drawingml/2006/main">
                   <a:graphicData uri="http://schemas.microsoft.com/office/word/2010/wordprocessingShape">
                     <wps:wsp>
                       <wps:cNvCnPr/>
                       <wps:spPr>
-                        <a:xfrm>
+                        <a:xfrm flipH="1">
                           <a:off x="0" y="0"/>
-                          <a:ext cx="1046747" cy="45719"/>
+                          <a:ext cx="172629" cy="4343219"/>
                         </a:xfrm>
-                        <a:prstGeom prst="straightConnector1">
-                          <a:avLst/>
+                        <a:prstGeom prst="bentConnector3">
+                          <a:avLst>
+                            <a:gd name="adj1" fmla="val -145017"/>
+                          </a:avLst>
                         </a:prstGeom>
                         <a:ln>
                           <a:tailEnd type="triangle"/>
@@ -1319,8 +1336,9 @@
           </mc:Choice>
           <mc:Fallback>
             <w:pict>
-              <v:shape w14:anchorId="1CE64BFF" id="Straight Arrow Connector 22" o:spid="_x0000_s1026" type="#_x0000_t32" style="position:absolute;margin-left:230.2pt;margin-top:11.35pt;width:82.4pt;height:3.6pt;z-index:251673600;visibility:visible;mso-wrap-style:square;mso-width-percent:0;mso-height-percent:0;mso-wrap-distance-left:9pt;mso-wrap-distance-top:0;mso-wrap-distance-right:9pt;mso-wrap-distance-bottom:0;mso-position-horizontal:absolute;mso-position-horizontal-relative:text;mso-position-vertical:absolute;mso-position-vertical-relative:text;mso-width-percent:0;mso-height-percent:0;mso-width-relative:margin;mso-height-relative:margin" o:gfxdata="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" strokecolor="black [3200]" strokeweight=".5pt">
-                <v:stroke endarrow="block" joinstyle="miter"/>
+              <v:shape w14:anchorId="63877D4A" id="Elbow Connector 9" o:spid="_x0000_s1026" type="#_x0000_t34" style="position:absolute;margin-left:568.4pt;margin-top:13.7pt;width:13.6pt;height:342pt;flip:x;z-index:251687936;visibility:visible;mso-wrap-style:square;mso-width-percent:0;mso-height-percent:0;mso-wrap-distance-left:9pt;mso-wrap-distance-top:0;mso-wrap-distance-right:9pt;mso-wrap-distance-bottom:0;mso-position-horizontal:absolute;mso-position-horizontal-relative:page;mso-position-vertical:absolute;mso-position-vertical-relative:text;mso-width-percent:0;mso-height-percent:0;mso-width-relative:margin;mso-height-relative:margin" o:gfxdata="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" adj="-31324" strokecolor="black [3200]" strokeweight=".5pt">
+                <v:stroke endarrow="block"/>
+                <w10:wrap anchorx="page"/>
               </v:shape>
             </w:pict>
           </mc:Fallback>
@@ -1333,7 +1351,81 @@
         <mc:AlternateContent>
           <mc:Choice Requires="wps">
             <w:drawing>
-              <wp:anchor distT="0" distB="0" distL="114300" distR="114300" simplePos="0" relativeHeight="251669504" behindDoc="0" locked="0" layoutInCell="1" allowOverlap="1" wp14:anchorId="0FFC9401" wp14:editId="67C6A149">
+              <wp:anchor distT="0" distB="0" distL="114300" distR="114300" simplePos="0" relativeHeight="251679744" behindDoc="0" locked="0" layoutInCell="1" allowOverlap="1" wp14:anchorId="5B97CEEA" wp14:editId="69E9CA5C">
+                <wp:simplePos x="0" y="0"/>
+                <wp:positionH relativeFrom="column">
+                  <wp:posOffset>2797629</wp:posOffset>
+                </wp:positionH>
+                <wp:positionV relativeFrom="paragraph">
+                  <wp:posOffset>185056</wp:posOffset>
+                </wp:positionV>
+                <wp:extent cx="1197519" cy="130447"/>
+                <wp:effectExtent l="0" t="0" r="60325" b="98425"/>
+                <wp:wrapNone/>
+                <wp:docPr id="4" name="Elbow Connector 4"/>
+                <wp:cNvGraphicFramePr/>
+                <a:graphic xmlns:a="http://schemas.openxmlformats.org/drawingml/2006/main">
+                  <a:graphicData uri="http://schemas.microsoft.com/office/word/2010/wordprocessingShape">
+                    <wps:wsp>
+                      <wps:cNvCnPr/>
+                      <wps:spPr>
+                        <a:xfrm>
+                          <a:off x="0" y="0"/>
+                          <a:ext cx="1197519" cy="130447"/>
+                        </a:xfrm>
+                        <a:prstGeom prst="bentConnector3">
+                          <a:avLst>
+                            <a:gd name="adj1" fmla="val 64726"/>
+                          </a:avLst>
+                        </a:prstGeom>
+                        <a:ln>
+                          <a:tailEnd type="triangle"/>
+                        </a:ln>
+                      </wps:spPr>
+                      <wps:style>
+                        <a:lnRef idx="1">
+                          <a:schemeClr val="dk1"/>
+                        </a:lnRef>
+                        <a:fillRef idx="0">
+                          <a:schemeClr val="dk1"/>
+                        </a:fillRef>
+                        <a:effectRef idx="0">
+                          <a:schemeClr val="dk1"/>
+                        </a:effectRef>
+                        <a:fontRef idx="minor">
+                          <a:schemeClr val="tx1"/>
+                        </a:fontRef>
+                      </wps:style>
+                      <wps:bodyPr/>
+                    </wps:wsp>
+                  </a:graphicData>
+                </a:graphic>
+                <wp14:sizeRelH relativeFrom="margin">
+                  <wp14:pctWidth>0</wp14:pctWidth>
+                </wp14:sizeRelH>
+                <wp14:sizeRelV relativeFrom="margin">
+                  <wp14:pctHeight>0</wp14:pctHeight>
+                </wp14:sizeRelV>
+              </wp:anchor>
+            </w:drawing>
+          </mc:Choice>
+          <mc:Fallback>
+            <w:pict>
+              <v:shape w14:anchorId="1CFFF213" id="Elbow Connector 4" o:spid="_x0000_s1026" type="#_x0000_t34" style="position:absolute;margin-left:220.3pt;margin-top:14.55pt;width:94.3pt;height:10.25pt;z-index:251679744;visibility:visible;mso-wrap-style:square;mso-width-percent:0;mso-height-percent:0;mso-wrap-distance-left:9pt;mso-wrap-distance-top:0;mso-wrap-distance-right:9pt;mso-wrap-distance-bottom:0;mso-position-horizontal:absolute;mso-position-horizontal-relative:text;mso-position-vertical:absolute;mso-position-vertical-relative:text;mso-width-percent:0;mso-height-percent:0;mso-width-relative:margin;mso-height-relative:margin" o:gfxdata="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" adj="13981" strokecolor="black [3200]" strokeweight=".5pt">
+                <v:stroke endarrow="block"/>
+              </v:shape>
+            </w:pict>
+          </mc:Fallback>
+        </mc:AlternateContent>
+      </w:r>
+      <w:r>
+        <w:rPr>
+          <w:noProof/>
+        </w:rPr>
+        <mc:AlternateContent>
+          <mc:Choice Requires="wps">
+            <w:drawing>
+              <wp:anchor distT="0" distB="0" distL="114300" distR="114300" simplePos="0" relativeHeight="251669504" behindDoc="0" locked="0" layoutInCell="1" allowOverlap="1" wp14:anchorId="49052614" wp14:editId="6592B45D">
                 <wp:simplePos x="0" y="0"/>
                 <wp:positionH relativeFrom="margin">
                   <wp:posOffset>3971557</wp:posOffset>
@@ -1408,7 +1500,7 @@
           </mc:Choice>
           <mc:Fallback>
             <w:pict>
-              <v:rect w14:anchorId="353AC8D8" id="Rectangle 18" o:spid="_x0000_s1026" style="position:absolute;margin-left:312.7pt;margin-top:.15pt;width:241.1pt;height:205.1pt;z-index:251669504;visibility:visible;mso-wrap-style:square;mso-width-percent:0;mso-height-percent:0;mso-wrap-distance-left:9pt;mso-wrap-distance-top:0;mso-wrap-distance-right:9pt;mso-wrap-distance-bottom:0;mso-position-horizontal:absolute;mso-position-horizontal-relative:margin;mso-position-vertical:absolute;mso-position-vertical-relative:text;mso-width-percent:0;mso-height-percent:0;mso-width-relative:margin;mso-height-relative:margin;v-text-anchor:middle" o:gfxdata="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" strokecolor="#1f4d78 [1604]" strokeweight="1pt">
+              <v:rect w14:anchorId="19365C57" id="Rectangle 18" o:spid="_x0000_s1026" style="position:absolute;margin-left:312.7pt;margin-top:.15pt;width:241.1pt;height:205.1pt;z-index:251669504;visibility:visible;mso-wrap-style:square;mso-width-percent:0;mso-height-percent:0;mso-wrap-distance-left:9pt;mso-wrap-distance-top:0;mso-wrap-distance-right:9pt;mso-wrap-distance-bottom:0;mso-position-horizontal:absolute;mso-position-horizontal-relative:margin;mso-position-vertical:absolute;mso-position-vertical-relative:text;mso-width-percent:0;mso-height-percent:0;mso-width-relative:margin;mso-height-relative:margin;v-text-anchor:middle" o:gfxdata="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" strokecolor="#1f4d78 [1604]" strokeweight="1pt">
                 <v:fill r:id="rId13" o:title="" recolor="t" rotate="t" type="frame"/>
                 <w10:wrap anchorx="margin"/>
               </v:rect>
@@ -1423,7 +1515,7 @@
         <mc:AlternateContent>
           <mc:Choice Requires="wps">
             <w:drawing>
-              <wp:anchor distT="0" distB="0" distL="114300" distR="114300" simplePos="0" relativeHeight="251668480" behindDoc="0" locked="0" layoutInCell="1" allowOverlap="1" wp14:anchorId="4A264CD4" wp14:editId="3A5E3CA7">
+              <wp:anchor distT="0" distB="0" distL="114300" distR="114300" simplePos="0" relativeHeight="251668480" behindDoc="0" locked="0" layoutInCell="1" allowOverlap="1" wp14:anchorId="481E5197" wp14:editId="4E2CE6B8">
                 <wp:simplePos x="0" y="0"/>
                 <wp:positionH relativeFrom="margin">
                   <wp:posOffset>-6384</wp:posOffset>
@@ -1498,7 +1590,7 @@
           </mc:Choice>
           <mc:Fallback>
             <w:pict>
-              <v:rect w14:anchorId="14E13072" id="Rectangle 17" o:spid="_x0000_s1026" style="position:absolute;margin-left:-.5pt;margin-top:-.8pt;width:241.1pt;height:205.1pt;z-index:251668480;visibility:visible;mso-wrap-style:square;mso-width-percent:0;mso-height-percent:0;mso-wrap-distance-left:9pt;mso-wrap-distance-top:0;mso-wrap-distance-right:9pt;mso-wrap-distance-bottom:0;mso-position-horizontal:absolute;mso-position-horizontal-relative:margin;mso-position-vertical:absolute;mso-position-vertical-relative:text;mso-width-percent:0;mso-height-percent:0;mso-width-relative:margin;mso-height-relative:margin;v-text-anchor:middle" o:gfxdata="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" strokecolor="#1f4d78 [1604]" strokeweight="1pt">
+              <v:rect w14:anchorId="2AF924B5" id="Rectangle 17" o:spid="_x0000_s1026" style="position:absolute;margin-left:-.5pt;margin-top:-.8pt;width:241.1pt;height:205.1pt;z-index:251668480;visibility:visible;mso-wrap-style:square;mso-width-percent:0;mso-height-percent:0;mso-wrap-distance-left:9pt;mso-wrap-distance-top:0;mso-wrap-distance-right:9pt;mso-wrap-distance-bottom:0;mso-position-horizontal:absolute;mso-position-horizontal-relative:margin;mso-position-vertical:absolute;mso-position-vertical-relative:text;mso-width-percent:0;mso-height-percent:0;mso-width-relative:margin;mso-height-relative:margin;v-text-anchor:middle" o:gfxdata="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" strokecolor="#1f4d78 [1604]" strokeweight="1pt">
                 <v:fill r:id="rId5" o:title="" recolor="t" rotate="t" type="frame"/>
                 <w10:wrap anchorx="margin"/>
               </v:rect>
@@ -1518,7 +1610,7 @@
         <mc:AlternateContent>
           <mc:Choice Requires="wps">
             <w:drawing>
-              <wp:anchor distT="45720" distB="45720" distL="114300" distR="114300" simplePos="0" relativeHeight="251674624" behindDoc="0" locked="0" layoutInCell="1" allowOverlap="1" wp14:anchorId="4C49B220" wp14:editId="42435F33">
+              <wp:anchor distT="45720" distB="45720" distL="114300" distR="114300" simplePos="0" relativeHeight="251674624" behindDoc="0" locked="0" layoutInCell="1" allowOverlap="1" wp14:anchorId="2B9C0B05" wp14:editId="1C5F810E">
                 <wp:simplePos x="0" y="0"/>
                 <wp:positionH relativeFrom="margin">
                   <wp:posOffset>3085799</wp:posOffset>
@@ -1581,7 +1673,7 @@
           </mc:Choice>
           <mc:Fallback>
             <w:pict>
-              <v:shape w14:anchorId="4C49B220" id="_x0000_s1029" type="#_x0000_t202" style="position:absolute;left:0;text-align:left;margin-left:243pt;margin-top:.2pt;width:72.9pt;height:127.85pt;z-index:251674624;visibility:visible;mso-wrap-style:square;mso-width-percent:0;mso-height-percent:0;mso-wrap-distance-left:9pt;mso-wrap-distance-top:3.6pt;mso-wrap-distance-right:9pt;mso-wrap-distance-bottom:3.6pt;mso-position-horizontal:absolute;mso-position-horizontal-relative:margin;mso-position-vertical:absolute;mso-position-vertical-relative:text;mso-width-percent:0;mso-height-percent:0;mso-width-relative:margin;mso-height-relative:margin;v-text-anchor:top" o:gfxdata="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" filled="f" stroked="f">
+              <v:shape w14:anchorId="2B9C0B05" id="_x0000_s1029" type="#_x0000_t202" style="position:absolute;left:0;text-align:left;margin-left:243pt;margin-top:.2pt;width:72.9pt;height:127.85pt;z-index:251674624;visibility:visible;mso-wrap-style:square;mso-width-percent:0;mso-height-percent:0;mso-wrap-distance-left:9pt;mso-wrap-distance-top:3.6pt;mso-wrap-distance-right:9pt;mso-wrap-distance-bottom:3.6pt;mso-position-horizontal:absolute;mso-position-horizontal-relative:margin;mso-position-vertical:absolute;mso-position-vertical-relative:text;mso-width-percent:0;mso-height-percent:0;mso-width-relative:margin;mso-height-relative:margin;v-text-anchor:top" o:gfxdata="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" filled="f" stroked="f">
                 <v:textbox>
                   <w:txbxContent>
                     <w:p>
@@ -1629,104 +1721,18 @@
         <mc:AlternateContent>
           <mc:Choice Requires="wps">
             <w:drawing>
-              <wp:anchor distT="45720" distB="45720" distL="114300" distR="114300" simplePos="0" relativeHeight="251672576" behindDoc="0" locked="0" layoutInCell="1" allowOverlap="1" wp14:anchorId="2DA7FEBF" wp14:editId="20E4A959">
+              <wp:anchor distT="0" distB="0" distL="114300" distR="114300" simplePos="0" relativeHeight="251675648" behindDoc="0" locked="0" layoutInCell="1" allowOverlap="1" wp14:anchorId="71F402C2" wp14:editId="391AC82F">
                 <wp:simplePos x="0" y="0"/>
-                <wp:positionH relativeFrom="page">
-                  <wp:align>right</wp:align>
+                <wp:positionH relativeFrom="column">
+                  <wp:posOffset>2547256</wp:posOffset>
                 </wp:positionH>
                 <wp:positionV relativeFrom="paragraph">
-                  <wp:posOffset>941270</wp:posOffset>
+                  <wp:posOffset>49621</wp:posOffset>
                 </wp:positionV>
-                <wp:extent cx="1864360" cy="468630"/>
-                <wp:effectExtent l="0" t="0" r="0" b="0"/>
-                <wp:wrapSquare wrapText="bothSides"/>
-                <wp:docPr id="21" name="Text Box 2"/>
-                <wp:cNvGraphicFramePr>
-                  <a:graphicFrameLocks xmlns:a="http://schemas.openxmlformats.org/drawingml/2006/main"/>
-                </wp:cNvGraphicFramePr>
-                <a:graphic xmlns:a="http://schemas.openxmlformats.org/drawingml/2006/main">
-                  <a:graphicData uri="http://schemas.microsoft.com/office/word/2010/wordprocessingShape">
-                    <wps:wsp>
-                      <wps:cNvSpPr txBox="1">
-                        <a:spLocks noChangeArrowheads="1"/>
-                      </wps:cNvSpPr>
-                      <wps:spPr bwMode="auto">
-                        <a:xfrm>
-                          <a:off x="0" y="0"/>
-                          <a:ext cx="1864360" cy="468630"/>
-                        </a:xfrm>
-                        <a:prstGeom prst="rect">
-                          <a:avLst/>
-                        </a:prstGeom>
-                        <a:noFill/>
-                        <a:ln w="9525">
-                          <a:noFill/>
-                          <a:miter lim="800000"/>
-                          <a:headEnd/>
-                          <a:tailEnd/>
-                        </a:ln>
-                      </wps:spPr>
-                      <wps:txbx>
-                        <w:txbxContent>
-                          <w:p>
-                            <w:r>
-                              <w:t>Click item to view detail of changing station of route</w:t>
-                            </w:r>
-                          </w:p>
-                        </w:txbxContent>
-                      </wps:txbx>
-                      <wps:bodyPr rot="0" vert="horz" wrap="square" lIns="91440" tIns="45720" rIns="91440" bIns="45720" anchor="t" anchorCtr="0">
-                        <a:noAutofit/>
-                      </wps:bodyPr>
-                    </wps:wsp>
-                  </a:graphicData>
-                </a:graphic>
-                <wp14:sizeRelH relativeFrom="margin">
-                  <wp14:pctWidth>0</wp14:pctWidth>
-                </wp14:sizeRelH>
-                <wp14:sizeRelV relativeFrom="margin">
-                  <wp14:pctHeight>0</wp14:pctHeight>
-                </wp14:sizeRelV>
-              </wp:anchor>
-            </w:drawing>
-          </mc:Choice>
-          <mc:Fallback>
-            <w:pict>
-              <v:shape w14:anchorId="2DA7FEBF" id="_x0000_s1030" type="#_x0000_t202" style="position:absolute;left:0;text-align:left;margin-left:95.6pt;margin-top:74.1pt;width:146.8pt;height:36.9pt;z-index:251672576;visibility:visible;mso-wrap-style:square;mso-width-percent:0;mso-height-percent:0;mso-wrap-distance-left:9pt;mso-wrap-distance-top:3.6pt;mso-wrap-distance-right:9pt;mso-wrap-distance-bottom:3.6pt;mso-position-horizontal:right;mso-position-horizontal-relative:page;mso-position-vertical:absolute;mso-position-vertical-relative:text;mso-width-percent:0;mso-height-percent:0;mso-width-relative:margin;mso-height-relative:margin;v-text-anchor:top" o:gfxdata="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" filled="f" stroked="f">
-                <v:textbox>
-                  <w:txbxContent>
-                    <w:p>
-                      <w:r>
-                        <w:t>Click item to view detail of changing station of route</w:t>
-                      </w:r>
-                    </w:p>
-                  </w:txbxContent>
-                </v:textbox>
-                <w10:wrap type="square" anchorx="page"/>
-              </v:shape>
-            </w:pict>
-          </mc:Fallback>
-        </mc:AlternateContent>
-      </w:r>
-      <w:r>
-        <w:rPr>
-          <w:noProof/>
-        </w:rPr>
-        <mc:AlternateContent>
-          <mc:Choice Requires="wps">
-            <w:drawing>
-              <wp:anchor distT="0" distB="0" distL="114300" distR="114300" simplePos="0" relativeHeight="251671552" behindDoc="0" locked="0" layoutInCell="1" allowOverlap="1" wp14:anchorId="7F418B80" wp14:editId="1091BB58">
-                <wp:simplePos x="0" y="0"/>
-                <wp:positionH relativeFrom="column">
-                  <wp:posOffset>5524934</wp:posOffset>
-                </wp:positionH>
-                <wp:positionV relativeFrom="paragraph">
-                  <wp:posOffset>78840</wp:posOffset>
-                </wp:positionV>
-                <wp:extent cx="111861" cy="1449404"/>
-                <wp:effectExtent l="76200" t="0" r="21590" b="55880"/>
+                <wp:extent cx="2634071" cy="2394857"/>
+                <wp:effectExtent l="38100" t="0" r="13970" b="100965"/>
                 <wp:wrapNone/>
-                <wp:docPr id="20" name="Straight Arrow Connector 20"/>
+                <wp:docPr id="1" name="Elbow Connector 1"/>
                 <wp:cNvGraphicFramePr/>
                 <a:graphic xmlns:a="http://schemas.openxmlformats.org/drawingml/2006/main">
                   <a:graphicData uri="http://schemas.microsoft.com/office/word/2010/wordprocessingShape">
@@ -1735,10 +1741,12 @@
                       <wps:spPr>
                         <a:xfrm flipH="1">
                           <a:off x="0" y="0"/>
-                          <a:ext cx="111861" cy="1449404"/>
+                          <a:ext cx="2634071" cy="2394857"/>
                         </a:xfrm>
-                        <a:prstGeom prst="straightConnector1">
-                          <a:avLst/>
+                        <a:prstGeom prst="bentConnector3">
+                          <a:avLst>
+                            <a:gd name="adj1" fmla="val 64726"/>
+                          </a:avLst>
                         </a:prstGeom>
                         <a:ln>
                           <a:tailEnd type="triangle"/>
@@ -1773,8 +1781,98 @@
           </mc:Choice>
           <mc:Fallback>
             <w:pict>
-              <v:shape w14:anchorId="2FD6E085" id="Straight Arrow Connector 20" o:spid="_x0000_s1026" type="#_x0000_t32" style="position:absolute;margin-left:435.05pt;margin-top:6.2pt;width:8.8pt;height:114.15pt;flip:x;z-index:251671552;visibility:visible;mso-wrap-style:square;mso-width-percent:0;mso-height-percent:0;mso-wrap-distance-left:9pt;mso-wrap-distance-top:0;mso-wrap-distance-right:9pt;mso-wrap-distance-bottom:0;mso-position-horizontal:absolute;mso-position-horizontal-relative:text;mso-position-vertical:absolute;mso-position-vertical-relative:text;mso-width-percent:0;mso-height-percent:0;mso-width-relative:margin;mso-height-relative:margin" o:gfxdata="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" strokecolor="black [3200]" strokeweight=".5pt">
-                <v:stroke endarrow="block" joinstyle="miter"/>
+              <v:shape w14:anchorId="2EBB28CE" id="Elbow Connector 1" o:spid="_x0000_s1026" type="#_x0000_t34" style="position:absolute;margin-left:200.55pt;margin-top:3.9pt;width:207.4pt;height:188.55pt;flip:x;z-index:251675648;visibility:visible;mso-wrap-style:square;mso-width-percent:0;mso-height-percent:0;mso-wrap-distance-left:9pt;mso-wrap-distance-top:0;mso-wrap-distance-right:9pt;mso-wrap-distance-bottom:0;mso-position-horizontal:absolute;mso-position-horizontal-relative:text;mso-position-vertical:absolute;mso-position-vertical-relative:text;mso-width-percent:0;mso-height-percent:0;mso-width-relative:margin;mso-height-relative:margin" o:gfxdata="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" adj="13981" strokecolor="black [3200]" strokeweight=".5pt">
+                <v:stroke endarrow="block"/>
+              </v:shape>
+            </w:pict>
+          </mc:Fallback>
+        </mc:AlternateContent>
+      </w:r>
+    </w:p>
+    <w:p>
+      <w:bookmarkStart w:id="0" w:name="_GoBack"/>
+      <w:bookmarkEnd w:id="0"/>
+      <w:r>
+        <w:rPr>
+          <w:noProof/>
+        </w:rPr>
+        <mc:AlternateContent>
+          <mc:Choice Requires="wps">
+            <w:drawing>
+              <wp:anchor distT="45720" distB="45720" distL="114300" distR="114300" simplePos="0" relativeHeight="251689984" behindDoc="0" locked="0" layoutInCell="1" allowOverlap="1" wp14:anchorId="70C53508" wp14:editId="58907276">
+                <wp:simplePos x="0" y="0"/>
+                <wp:positionH relativeFrom="page">
+                  <wp:align>right</wp:align>
+                </wp:positionH>
+                <wp:positionV relativeFrom="paragraph">
+                  <wp:posOffset>939528</wp:posOffset>
+                </wp:positionV>
+                <wp:extent cx="1864360" cy="468630"/>
+                <wp:effectExtent l="0" t="0" r="0" b="0"/>
+                <wp:wrapSquare wrapText="bothSides"/>
+                <wp:docPr id="10" name="Text Box 2"/>
+                <wp:cNvGraphicFramePr>
+                  <a:graphicFrameLocks xmlns:a="http://schemas.openxmlformats.org/drawingml/2006/main"/>
+                </wp:cNvGraphicFramePr>
+                <a:graphic xmlns:a="http://schemas.openxmlformats.org/drawingml/2006/main">
+                  <a:graphicData uri="http://schemas.microsoft.com/office/word/2010/wordprocessingShape">
+                    <wps:wsp>
+                      <wps:cNvSpPr txBox="1">
+                        <a:spLocks noChangeArrowheads="1"/>
+                      </wps:cNvSpPr>
+                      <wps:spPr bwMode="auto">
+                        <a:xfrm>
+                          <a:off x="0" y="0"/>
+                          <a:ext cx="1864360" cy="468630"/>
+                        </a:xfrm>
+                        <a:prstGeom prst="rect">
+                          <a:avLst/>
+                        </a:prstGeom>
+                        <a:noFill/>
+                        <a:ln w="9525">
+                          <a:noFill/>
+                          <a:miter lim="800000"/>
+                          <a:headEnd/>
+                          <a:tailEnd/>
+                        </a:ln>
+                      </wps:spPr>
+                      <wps:txbx>
+                        <w:txbxContent>
+                          <w:p>
+                            <w:r>
+                              <w:t>Click Configure icon to block or unlock message</w:t>
+                            </w:r>
+                          </w:p>
+                        </w:txbxContent>
+                      </wps:txbx>
+                      <wps:bodyPr rot="0" vert="horz" wrap="square" lIns="91440" tIns="45720" rIns="91440" bIns="45720" anchor="t" anchorCtr="0">
+                        <a:noAutofit/>
+                      </wps:bodyPr>
+                    </wps:wsp>
+                  </a:graphicData>
+                </a:graphic>
+                <wp14:sizeRelH relativeFrom="margin">
+                  <wp14:pctWidth>0</wp14:pctWidth>
+                </wp14:sizeRelH>
+                <wp14:sizeRelV relativeFrom="margin">
+                  <wp14:pctHeight>0</wp14:pctHeight>
+                </wp14:sizeRelV>
+              </wp:anchor>
+            </w:drawing>
+          </mc:Choice>
+          <mc:Fallback>
+            <w:pict>
+              <v:shape w14:anchorId="70C53508" id="_x0000_s1030" type="#_x0000_t202" style="position:absolute;margin-left:95.6pt;margin-top:74pt;width:146.8pt;height:36.9pt;z-index:251689984;visibility:visible;mso-wrap-style:square;mso-width-percent:0;mso-height-percent:0;mso-wrap-distance-left:9pt;mso-wrap-distance-top:3.6pt;mso-wrap-distance-right:9pt;mso-wrap-distance-bottom:3.6pt;mso-position-horizontal:right;mso-position-horizontal-relative:page;mso-position-vertical:absolute;mso-position-vertical-relative:text;mso-width-percent:0;mso-height-percent:0;mso-width-relative:margin;mso-height-relative:margin;v-text-anchor:top" o:gfxdata="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" filled="f" stroked="f">
+                <v:textbox>
+                  <w:txbxContent>
+                    <w:p>
+                      <w:r>
+                        <w:t>Click Configure icon to block or unlock message</w:t>
+                      </w:r>
+                    </w:p>
+                  </w:txbxContent>
+                </v:textbox>
+                <w10:wrap type="square" anchorx="page"/>
               </v:shape>
             </w:pict>
           </mc:Fallback>
@@ -1787,18 +1885,104 @@
         <mc:AlternateContent>
           <mc:Choice Requires="wps">
             <w:drawing>
-              <wp:anchor distT="0" distB="0" distL="114300" distR="114300" simplePos="0" relativeHeight="251670528" behindDoc="0" locked="0" layoutInCell="1" allowOverlap="1" wp14:anchorId="41CCCC9A" wp14:editId="68D1FB2C">
+              <wp:anchor distT="45720" distB="45720" distL="114300" distR="114300" simplePos="0" relativeHeight="251672576" behindDoc="0" locked="0" layoutInCell="1" allowOverlap="1" wp14:anchorId="1D3E2D08" wp14:editId="75524406">
+                <wp:simplePos x="0" y="0"/>
+                <wp:positionH relativeFrom="page">
+                  <wp:posOffset>2293983</wp:posOffset>
+                </wp:positionH>
+                <wp:positionV relativeFrom="paragraph">
+                  <wp:posOffset>818606</wp:posOffset>
+                </wp:positionV>
+                <wp:extent cx="1864360" cy="468630"/>
+                <wp:effectExtent l="0" t="0" r="0" b="0"/>
+                <wp:wrapSquare wrapText="bothSides"/>
+                <wp:docPr id="21" name="Text Box 2"/>
+                <wp:cNvGraphicFramePr>
+                  <a:graphicFrameLocks xmlns:a="http://schemas.openxmlformats.org/drawingml/2006/main"/>
+                </wp:cNvGraphicFramePr>
+                <a:graphic xmlns:a="http://schemas.openxmlformats.org/drawingml/2006/main">
+                  <a:graphicData uri="http://schemas.microsoft.com/office/word/2010/wordprocessingShape">
+                    <wps:wsp>
+                      <wps:cNvSpPr txBox="1">
+                        <a:spLocks noChangeArrowheads="1"/>
+                      </wps:cNvSpPr>
+                      <wps:spPr bwMode="auto">
+                        <a:xfrm>
+                          <a:off x="0" y="0"/>
+                          <a:ext cx="1864360" cy="468630"/>
+                        </a:xfrm>
+                        <a:prstGeom prst="rect">
+                          <a:avLst/>
+                        </a:prstGeom>
+                        <a:noFill/>
+                        <a:ln w="9525">
+                          <a:noFill/>
+                          <a:miter lim="800000"/>
+                          <a:headEnd/>
+                          <a:tailEnd/>
+                        </a:ln>
+                      </wps:spPr>
+                      <wps:txbx>
+                        <w:txbxContent>
+                          <w:p>
+                            <w:r>
+                              <w:t>Click item to view detail of changing station of route</w:t>
+                            </w:r>
+                          </w:p>
+                        </w:txbxContent>
+                      </wps:txbx>
+                      <wps:bodyPr rot="0" vert="horz" wrap="square" lIns="91440" tIns="45720" rIns="91440" bIns="45720" anchor="t" anchorCtr="0">
+                        <a:noAutofit/>
+                      </wps:bodyPr>
+                    </wps:wsp>
+                  </a:graphicData>
+                </a:graphic>
+                <wp14:sizeRelH relativeFrom="margin">
+                  <wp14:pctWidth>0</wp14:pctWidth>
+                </wp14:sizeRelH>
+                <wp14:sizeRelV relativeFrom="margin">
+                  <wp14:pctHeight>0</wp14:pctHeight>
+                </wp14:sizeRelV>
+              </wp:anchor>
+            </w:drawing>
+          </mc:Choice>
+          <mc:Fallback>
+            <w:pict>
+              <v:shape w14:anchorId="1D3E2D08" id="_x0000_s1031" type="#_x0000_t202" style="position:absolute;margin-left:180.65pt;margin-top:64.45pt;width:146.8pt;height:36.9pt;z-index:251672576;visibility:visible;mso-wrap-style:square;mso-width-percent:0;mso-height-percent:0;mso-wrap-distance-left:9pt;mso-wrap-distance-top:3.6pt;mso-wrap-distance-right:9pt;mso-wrap-distance-bottom:3.6pt;mso-position-horizontal:absolute;mso-position-horizontal-relative:page;mso-position-vertical:absolute;mso-position-vertical-relative:text;mso-width-percent:0;mso-height-percent:0;mso-width-relative:margin;mso-height-relative:margin;v-text-anchor:top" o:gfxdata="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" filled="f" stroked="f">
+                <v:textbox>
+                  <w:txbxContent>
+                    <w:p>
+                      <w:r>
+                        <w:t>Click item to view detail of changing station of route</w:t>
+                      </w:r>
+                    </w:p>
+                  </w:txbxContent>
+                </v:textbox>
+                <w10:wrap type="square" anchorx="page"/>
+              </v:shape>
+            </w:pict>
+          </mc:Fallback>
+        </mc:AlternateContent>
+      </w:r>
+      <w:r>
+        <w:rPr>
+          <w:noProof/>
+        </w:rPr>
+        <mc:AlternateContent>
+          <mc:Choice Requires="wps">
+            <w:drawing>
+              <wp:anchor distT="0" distB="0" distL="114300" distR="114300" simplePos="0" relativeHeight="251677696" behindDoc="0" locked="0" layoutInCell="1" allowOverlap="1" wp14:anchorId="44686313" wp14:editId="73AD9EE0">
                 <wp:simplePos x="0" y="0"/>
                 <wp:positionH relativeFrom="margin">
-                  <wp:posOffset>3995955</wp:posOffset>
+                  <wp:posOffset>3994966</wp:posOffset>
                 </wp:positionH>
                 <wp:positionV relativeFrom="paragraph">
-                  <wp:posOffset>1421966</wp:posOffset>
+                  <wp:posOffset>1745070</wp:posOffset>
                 </wp:positionV>
                 <wp:extent cx="3061970" cy="2604837"/>
                 <wp:effectExtent l="0" t="0" r="24130" b="24130"/>
                 <wp:wrapNone/>
-                <wp:docPr id="19" name="Rectangle 19"/>
+                <wp:docPr id="3" name="Rectangle 3"/>
                 <wp:cNvGraphicFramePr/>
                 <a:graphic xmlns:a="http://schemas.openxmlformats.org/drawingml/2006/main">
                   <a:graphicData uri="http://schemas.microsoft.com/office/word/2010/wordprocessingShape">
@@ -1862,7 +2046,7 @@
           </mc:Choice>
           <mc:Fallback>
             <w:pict>
-              <v:rect w14:anchorId="36D696A1" id="Rectangle 19" o:spid="_x0000_s1026" style="position:absolute;margin-left:314.65pt;margin-top:111.95pt;width:241.1pt;height:205.1pt;z-index:251670528;visibility:visible;mso-wrap-style:square;mso-width-percent:0;mso-height-percent:0;mso-wrap-distance-left:9pt;mso-wrap-distance-top:0;mso-wrap-distance-right:9pt;mso-wrap-distance-bottom:0;mso-position-horizontal:absolute;mso-position-horizontal-relative:margin;mso-position-vertical:absolute;mso-position-vertical-relative:text;mso-width-percent:0;mso-height-percent:0;mso-width-relative:margin;mso-height-relative:margin;v-text-anchor:middle" o:gfxdata="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" strokecolor="#1f4d78 [1604]" strokeweight="1pt">
+              <v:rect w14:anchorId="3BE31271" id="Rectangle 3" o:spid="_x0000_s1026" style="position:absolute;margin-left:314.55pt;margin-top:137.4pt;width:241.1pt;height:205.1pt;z-index:251677696;visibility:visible;mso-wrap-style:square;mso-width-percent:0;mso-height-percent:0;mso-wrap-distance-left:9pt;mso-wrap-distance-top:0;mso-wrap-distance-right:9pt;mso-wrap-distance-bottom:0;mso-position-horizontal:absolute;mso-position-horizontal-relative:margin;mso-position-vertical:absolute;mso-position-vertical-relative:text;mso-width-percent:0;mso-height-percent:0;mso-width-relative:margin;mso-height-relative:margin;v-text-anchor:middle" o:gfxdata="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" strokecolor="#1f4d78 [1604]" strokeweight="1pt">
                 <v:fill r:id="rId15" o:title="" recolor="t" rotate="t" type="frame"/>
                 <w10:wrap anchorx="margin"/>
               </v:rect>
@@ -1870,8 +2054,97 @@
           </mc:Fallback>
         </mc:AlternateContent>
       </w:r>
-    </w:p>
-    <w:p/>
+      <w:r>
+        <w:rPr>
+          <w:noProof/>
+        </w:rPr>
+        <mc:AlternateContent>
+          <mc:Choice Requires="wps">
+            <w:drawing>
+              <wp:anchor distT="0" distB="0" distL="114300" distR="114300" simplePos="0" relativeHeight="251670528" behindDoc="0" locked="0" layoutInCell="1" allowOverlap="1" wp14:anchorId="2771DDD6" wp14:editId="5658115D">
+                <wp:simplePos x="0" y="0"/>
+                <wp:positionH relativeFrom="margin">
+                  <wp:align>left</wp:align>
+                </wp:positionH>
+                <wp:positionV relativeFrom="paragraph">
+                  <wp:posOffset>1712958</wp:posOffset>
+                </wp:positionV>
+                <wp:extent cx="3061970" cy="2604837"/>
+                <wp:effectExtent l="0" t="0" r="24130" b="24130"/>
+                <wp:wrapNone/>
+                <wp:docPr id="19" name="Rectangle 19"/>
+                <wp:cNvGraphicFramePr/>
+                <a:graphic xmlns:a="http://schemas.openxmlformats.org/drawingml/2006/main">
+                  <a:graphicData uri="http://schemas.microsoft.com/office/word/2010/wordprocessingShape">
+                    <wps:wsp>
+                      <wps:cNvSpPr/>
+                      <wps:spPr>
+                        <a:xfrm>
+                          <a:off x="0" y="0"/>
+                          <a:ext cx="3061970" cy="2604837"/>
+                        </a:xfrm>
+                        <a:prstGeom prst="rect">
+                          <a:avLst/>
+                        </a:prstGeom>
+                        <a:blipFill dpi="0" rotWithShape="1">
+                          <a:blip r:embed="rId16">
+                            <a:extLst>
+                              <a:ext uri="{28A0092B-C50C-407E-A947-70E740481C1C}">
+                                <a14:useLocalDpi xmlns:a14="http://schemas.microsoft.com/office/drawing/2010/main" val="0"/>
+                              </a:ext>
+                            </a:extLst>
+                          </a:blip>
+                          <a:srcRect/>
+                          <a:stretch>
+                            <a:fillRect/>
+                          </a:stretch>
+                        </a:blipFill>
+                      </wps:spPr>
+                      <wps:style>
+                        <a:lnRef idx="2">
+                          <a:schemeClr val="accent1">
+                            <a:shade val="50000"/>
+                          </a:schemeClr>
+                        </a:lnRef>
+                        <a:fillRef idx="1">
+                          <a:schemeClr val="accent1"/>
+                        </a:fillRef>
+                        <a:effectRef idx="0">
+                          <a:schemeClr val="accent1"/>
+                        </a:effectRef>
+                        <a:fontRef idx="minor">
+                          <a:schemeClr val="lt1"/>
+                        </a:fontRef>
+                      </wps:style>
+                      <wps:bodyPr rot="0" spcFirstLastPara="0" vertOverflow="overflow" horzOverflow="overflow" vert="horz" wrap="square" lIns="91440" tIns="45720" rIns="91440" bIns="45720" numCol="1" spcCol="0" rtlCol="0" fromWordArt="0" anchor="ctr" anchorCtr="0" forceAA="0" compatLnSpc="1">
+                        <a:prstTxWarp prst="textNoShape">
+                          <a:avLst/>
+                        </a:prstTxWarp>
+                        <a:noAutofit/>
+                      </wps:bodyPr>
+                    </wps:wsp>
+                  </a:graphicData>
+                </a:graphic>
+                <wp14:sizeRelH relativeFrom="margin">
+                  <wp14:pctWidth>0</wp14:pctWidth>
+                </wp14:sizeRelH>
+                <wp14:sizeRelV relativeFrom="margin">
+                  <wp14:pctHeight>0</wp14:pctHeight>
+                </wp14:sizeRelV>
+              </wp:anchor>
+            </w:drawing>
+          </mc:Choice>
+          <mc:Fallback>
+            <w:pict>
+              <v:rect w14:anchorId="56E6404A" id="Rectangle 19" o:spid="_x0000_s1026" style="position:absolute;margin-left:0;margin-top:134.9pt;width:241.1pt;height:205.1pt;z-index:251670528;visibility:visible;mso-wrap-style:square;mso-width-percent:0;mso-height-percent:0;mso-wrap-distance-left:9pt;mso-wrap-distance-top:0;mso-wrap-distance-right:9pt;mso-wrap-distance-bottom:0;mso-position-horizontal:left;mso-position-horizontal-relative:margin;mso-position-vertical:absolute;mso-position-vertical-relative:text;mso-width-percent:0;mso-height-percent:0;mso-width-relative:margin;mso-height-relative:margin;v-text-anchor:middle" o:gfxdata="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" strokecolor="#1f4d78 [1604]" strokeweight="1pt">
+                <v:fill r:id="rId17" o:title="" recolor="t" rotate="t" type="frame"/>
+                <w10:wrap anchorx="margin"/>
+              </v:rect>
+            </w:pict>
+          </mc:Fallback>
+        </mc:AlternateContent>
+      </w:r>
+    </w:p>
     <w:sectPr>
       <w:pgSz w:w="12240" w:h="15840"/>
       <w:pgMar w:top="720" w:right="720" w:bottom="720" w:left="720" w:header="720" w:footer="720" w:gutter="0"/>

</xml_diff>

<commit_message>
Update WebUI following MM
</commit_message>
<xml_diff>
--- a/Design/mockup/WebGUI_DatNT.docx
+++ b/Design/mockup/WebGUI_DatNT.docx
@@ -2599,7 +2599,7 @@
           </mc:Choice>
           <mc:Fallback>
             <w:pict>
-              <v:rect w14:anchorId="73D87774" id="Rectangle 16" o:spid="_x0000_s1031" style="position:absolute;margin-left:309.4pt;margin-top:378.85pt;width:249.15pt;height:207.95pt;z-index:251696128;visibility:visible;mso-wrap-style:square;mso-width-percent:0;mso-height-percent:0;mso-wrap-distance-left:9pt;mso-wrap-distance-top:0;mso-wrap-distance-right:9pt;mso-wrap-distance-bottom:0;mso-position-horizontal:absolute;mso-position-horizontal-relative:margin;mso-position-vertical:absolute;mso-position-vertical-relative:text;mso-width-percent:0;mso-height-percent:0;mso-width-relative:margin;mso-height-relative:margin;v-text-anchor:middle" o:gfxdata="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" strokecolor="#1f4d78 [1604]" strokeweight="1pt">
+              <v:rect w14:anchorId="73D87774" id="Rectangle 16" o:spid="_x0000_s1031" style="position:absolute;margin-left:309.4pt;margin-top:378.85pt;width:249.15pt;height:207.95pt;z-index:251696128;visibility:visible;mso-wrap-style:square;mso-width-percent:0;mso-height-percent:0;mso-wrap-distance-left:9pt;mso-wrap-distance-top:0;mso-wrap-distance-right:9pt;mso-wrap-distance-bottom:0;mso-position-horizontal:absolute;mso-position-horizontal-relative:margin;mso-position-vertical:absolute;mso-position-vertical-relative:text;mso-width-percent:0;mso-height-percent:0;mso-width-relative:margin;mso-height-relative:margin;v-text-anchor:middle" o:gfxdata="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" strokecolor="#1f4d78 [1604]" strokeweight="1pt">
                 <v:fill r:id="rId17" o:title="" recolor="t" rotate="t" type="frame"/>
                 <v:textbox>
                   <w:txbxContent>
@@ -3145,7 +3145,10 @@
     <w:p/>
     <w:p/>
     <w:p/>
-    <w:p/>
+    <w:p>
+      <w:bookmarkStart w:id="0" w:name="_GoBack"/>
+      <w:bookmarkEnd w:id="0"/>
+    </w:p>
     <w:p>
       <w:r>
         <w:rPr>
@@ -3479,7 +3482,7 @@
           </mc:Choice>
           <mc:Fallback>
             <w:pict>
-              <v:rect w14:anchorId="12C22357" id="Rectangle 24" o:spid="_x0000_s1034" style="position:absolute;margin-left:-13.65pt;margin-top:.2pt;width:249.15pt;height:207.95pt;z-index:251703296;visibility:visible;mso-wrap-style:square;mso-width-percent:0;mso-height-percent:0;mso-wrap-distance-left:9pt;mso-wrap-distance-top:0;mso-wrap-distance-right:9pt;mso-wrap-distance-bottom:0;mso-position-horizontal:absolute;mso-position-horizontal-relative:margin;mso-position-vertical:absolute;mso-position-vertical-relative:text;mso-width-percent:0;mso-height-percent:0;mso-width-relative:margin;mso-height-relative:margin;v-text-anchor:middle" o:gfxdata="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" strokecolor="#1f4d78 [1604]" strokeweight="1pt">
+              <v:rect w14:anchorId="12C22357" id="Rectangle 24" o:spid="_x0000_s1034" style="position:absolute;margin-left:-13.65pt;margin-top:.2pt;width:249.15pt;height:207.95pt;z-index:251703296;visibility:visible;mso-wrap-style:square;mso-width-percent:0;mso-height-percent:0;mso-wrap-distance-left:9pt;mso-wrap-distance-top:0;mso-wrap-distance-right:9pt;mso-wrap-distance-bottom:0;mso-position-horizontal:absolute;mso-position-horizontal-relative:margin;mso-position-vertical:absolute;mso-position-vertical-relative:text;mso-width-percent:0;mso-height-percent:0;mso-width-relative:margin;mso-height-relative:margin;v-text-anchor:middle" o:gfxdata="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" strokecolor="#1f4d78 [1604]" strokeweight="1pt">
                 <v:fill r:id="rId23" o:title="" recolor="t" rotate="t" type="frame"/>
                 <v:textbox>
                   <w:txbxContent>
@@ -3735,10 +3738,7 @@
     <w:p/>
     <w:p/>
     <w:p/>
-    <w:p>
-      <w:bookmarkStart w:id="0" w:name="_GoBack"/>
-      <w:bookmarkEnd w:id="0"/>
-    </w:p>
+    <w:p/>
     <w:p/>
     <w:p/>
     <w:p/>

</xml_diff>